<commit_message>
Updated Testing Doc with progress issue
</commit_message>
<xml_diff>
--- a/Practicals/NounQuiz/Testing Feedback.docx
+++ b/Practicals/NounQuiz/Testing Feedback.docx
@@ -130,8 +130,6 @@
             <w:r>
               <w:t xml:space="preserve"> answer. The score would increment every time they decided to reselect an answer, causing weird score results.</w:t>
             </w:r>
-            <w:bookmarkStart w:id="0" w:name="_GoBack"/>
-            <w:bookmarkEnd w:id="0"/>
           </w:p>
           <w:p>
             <w:pPr>
@@ -167,6 +165,43 @@
             <w:r>
               <w:t>Changed timing of score calculation until after the next question has been loaded. User can still try again on questions they get wrong by either dismissing the fragment or tapping the hardware back button.</w:t>
             </w:r>
+          </w:p>
+        </w:tc>
+      </w:tr>
+      <w:tr>
+        <w:tc>
+          <w:tcPr>
+            <w:tcW w:w="4675" w:type="dxa"/>
+          </w:tcPr>
+          <w:p>
+            <w:r>
+              <w:t>User complained of being unsure how long the quiz would go on for. There was no visible measure of progress.</w:t>
+            </w:r>
+          </w:p>
+          <w:p>
+            <w:pPr>
+              <w:rPr>
+                <w:i/>
+              </w:rPr>
+            </w:pPr>
+            <w:r>
+              <w:rPr>
+                <w:i/>
+              </w:rPr>
+              <w:t>“Am I going to be able to finish this within the next 5 minutes? How long is it?”</w:t>
+            </w:r>
+          </w:p>
+        </w:tc>
+        <w:tc>
+          <w:tcPr>
+            <w:tcW w:w="4675" w:type="dxa"/>
+          </w:tcPr>
+          <w:p>
+            <w:r>
+              <w:t>Added a progress bar to the bottom of the screen to provide a measure of progress throughout the quiz.</w:t>
+            </w:r>
+            <w:bookmarkStart w:id="0" w:name="_GoBack"/>
+            <w:bookmarkEnd w:id="0"/>
           </w:p>
         </w:tc>
       </w:tr>

</xml_diff>